<commit_message>
Flesh out quality testing and streamline/centralize text functionality
</commit_message>
<xml_diff>
--- a/A_Input/paragraph_text/explanation.docx
+++ b/A_Input/paragraph_text/explanation.docx
@@ -3,46 +3,60 @@
 <w:document xmlns:wpc="http://schemas.microsoft.com/office/word/2010/wordprocessingCanvas" xmlns:cx="http://schemas.microsoft.com/office/drawing/2014/chartex" xmlns:cx1="http://schemas.microsoft.com/office/drawing/2015/9/8/chartex" xmlns:cx2="http://schemas.microsoft.com/office/drawing/2015/10/21/chartex" xmlns:cx3="http://schemas.microsoft.com/office/drawing/2016/5/9/chartex" xmlns:cx4="http://schemas.microsoft.com/office/drawing/2016/5/10/chartex" xmlns:cx5="http://schemas.microsoft.com/office/drawing/2016/5/11/chartex" xmlns:cx6="http://schemas.microsoft.com/office/drawing/2016/5/12/chartex" xmlns:cx7="http://schemas.microsoft.com/office/drawing/2016/5/13/chartex" xmlns:cx8="http://schemas.microsoft.com/office/drawing/2016/5/14/chartex" xmlns:mc="http://schemas.openxmlformats.org/markup-compatibility/2006" xmlns:aink="http://schemas.microsoft.com/office/drawing/2016/ink" xmlns:am3d="http://schemas.microsoft.com/office/drawing/2017/model3d" xmlns:o="urn:schemas-microsoft-com:office:office" xmlns:r="http://schemas.openxmlformats.org/officeDocument/2006/relationships" xmlns:m="http://schemas.openxmlformats.org/officeDocument/2006/math" xmlns:v="urn:schemas-microsoft-com:vml" xmlns:wp14="http://schemas.microsoft.com/office/word/2010/wordprocessingDrawing" xmlns:wp="http://schemas.openxmlformats.org/drawingml/2006/wordprocessingDrawing" xmlns:w10="urn:schemas-microsoft-com:office:word" xmlns:w="http://schemas.openxmlformats.org/wordprocessingml/2006/main" xmlns:w14="http://schemas.microsoft.com/office/word/2010/wordml" xmlns:w15="http://schemas.microsoft.com/office/word/2012/wordml" xmlns:w16cex="http://schemas.microsoft.com/office/word/2018/wordml/cex" xmlns:w16cid="http://schemas.microsoft.com/office/word/2016/wordml/cid" xmlns:w16="http://schemas.microsoft.com/office/word/2018/wordml" xmlns:w16sdtdh="http://schemas.microsoft.com/office/word/2020/wordml/sdtdatahash" xmlns:w16se="http://schemas.microsoft.com/office/word/2015/wordml/symex" xmlns:wpg="http://schemas.microsoft.com/office/word/2010/wordprocessingGroup" xmlns:wpi="http://schemas.microsoft.com/office/word/2010/wordprocessingInk" xmlns:wne="http://schemas.microsoft.com/office/word/2006/wordml" xmlns:wps="http://schemas.microsoft.com/office/word/2010/wordprocessingShape" mc:Ignorable="w14 w15 w16se w16cid w16 w16cex w16sdtdh wp14">
   <w:body>
     <w:p>
+      <w:pPr>
+        <w:rPr>
+          <w:rFonts w:ascii="Consolas" w:hAnsi="Consolas" w:cs="Consolas"/>
+        </w:rPr>
+      </w:pPr>
       <w:r>
-        <w:t xml:space="preserve">We the People of the United States, in Order to form a more perfect Union, establish Justice, </w:t>
+        <w:rPr>
+          <w:rFonts w:ascii="Consolas" w:hAnsi="Consolas" w:cs="Consolas"/>
+        </w:rPr>
+        <w:t>Aaaa bbbb cccc dddd eeee ffff gggg hhhh iiii jjjj kkkk llll mmmm nnnn oooo pppp qqqq rrrr ssss tttt=</w:t>
       </w:r>
       <w:r>
-        <w:t>e</w:t>
-      </w:r>
-      <w:r>
-        <w:t xml:space="preserve">nsure domestic Tranquility, provide for the common </w:t>
-      </w:r>
-      <w:r>
-        <w:t>defense</w:t>
-      </w:r>
-      <w:r>
-        <w:t>, promote the general Welfare, and secure the Blessings of Liberty to ourselves and our Posterity, do ordain and establish this Constitution for the United States of America.</w:t>
-      </w:r>
-    </w:p>
-    <w:p/>
-    <w:p>
-      <w:r>
-        <w:t xml:space="preserve">All legislative Powers herein granted shall </w:t>
-      </w:r>
-      <w:proofErr w:type="gramStart"/>
-      <w:r>
-        <w:t>be vested</w:t>
-      </w:r>
-      <w:proofErr w:type="gramEnd"/>
-      <w:r>
-        <w:t xml:space="preserve"> in a Congress of the United States, which shall consist of a Senate and House of Representatives.</w:t>
-      </w:r>
-      <w:r>
+        <w:rPr>
+          <w:rFonts w:ascii="Consolas" w:hAnsi="Consolas" w:cs="Consolas"/>
+        </w:rPr>
         <w:t xml:space="preserve"> </w:t>
       </w:r>
       <w:r>
-        <w:t xml:space="preserve"> </w:t>
+        <w:rPr>
+          <w:rFonts w:ascii="Consolas" w:hAnsi="Consolas" w:cs="Consolas"/>
+        </w:rPr>
+        <w:t>Aaaa bbbb cccc dddd eeee ffff gggg hhhh iiii jjjj kkkk llll mmmm nnnn oooo pppp qqqq rrrr ssss tttt=Aaaa bbbb cccc dddd eeee ffff gggg hhhh iiii jjjj kkkk llll mmmm nnnn oooo pppp qqqq rrrr ssss</w:t>
       </w:r>
       <w:r>
-        <w:t>All legislative Powers herein granted shall be vested in a Congress of the United States, which shall consist of a Senate and House</w:t>
+        <w:rPr>
+          <w:rFonts w:ascii="Consolas" w:hAnsi="Consolas" w:cs="Consolas"/>
+        </w:rPr>
+        <w:t>=</w:t>
+      </w:r>
+    </w:p>
+    <w:p>
+      <w:pPr>
+        <w:rPr>
+          <w:rFonts w:ascii="Consolas" w:hAnsi="Consolas" w:cs="Consolas"/>
+        </w:rPr>
+      </w:pPr>
+    </w:p>
+    <w:p>
+      <w:pPr>
+        <w:rPr>
+          <w:rFonts w:ascii="Consolas" w:hAnsi="Consolas" w:cs="Consolas"/>
+        </w:rPr>
+      </w:pPr>
+      <w:r>
+        <w:rPr>
+          <w:rFonts w:ascii="Consolas" w:hAnsi="Consolas" w:cs="Consolas"/>
+        </w:rPr>
+        <w:t>Aaaa bbbb cccc dddd eeee ffff gggg hhhh iiii jjjj kkkk llll mmmm nnnn oooo pppp qqqq rrrr ssss tttt=Aaaa bbbb cccc dddd eeee ffff gggg hhhh iiii jjjj kkkk llll mmmm nnnn oooo pppp qqqq rrrr ssss tttt=Aaaa bbbb cccc dddd eeee ffff gggg hhhh iiii jjjj kkkk llll mmmm nnnn oooo pppp qqqq rrrr ssss</w:t>
       </w:r>
       <w:r>
-        <w:t>.</w:t>
+        <w:rPr>
+          <w:rFonts w:ascii="Consolas" w:hAnsi="Consolas" w:cs="Consolas"/>
+        </w:rPr>
+        <w:t>=</w:t>
       </w:r>
     </w:p>
     <w:sectPr>

</xml_diff>

<commit_message>
Flesh out all panel functions, fill in text content, and begin search for technical debt
</commit_message>
<xml_diff>
--- a/A_Input/paragraph_text/explanation.docx
+++ b/A_Input/paragraph_text/explanation.docx
@@ -5,58 +5,136 @@
     <w:p>
       <w:pPr>
         <w:rPr>
-          <w:rFonts w:ascii="Consolas" w:hAnsi="Consolas" w:cs="Consolas"/>
+          <w:rFonts w:ascii="Quicksand Medium" w:hAnsi="Quicksand Medium" w:cs="Consolas"/>
         </w:rPr>
       </w:pPr>
       <w:r>
         <w:rPr>
-          <w:rFonts w:ascii="Consolas" w:hAnsi="Consolas" w:cs="Consolas"/>
-        </w:rPr>
-        <w:t>Aaaa bbbb cccc dddd eeee ffff gggg hhhh iiii jjjj kkkk llll mmmm nnnn oooo pppp qqqq rrrr ssss tttt=</w:t>
-      </w:r>
-      <w:r>
-        <w:rPr>
-          <w:rFonts w:ascii="Consolas" w:hAnsi="Consolas" w:cs="Consolas"/>
-        </w:rPr>
-        <w:t xml:space="preserve"> </w:t>
-      </w:r>
-      <w:r>
-        <w:rPr>
-          <w:rFonts w:ascii="Consolas" w:hAnsi="Consolas" w:cs="Consolas"/>
-        </w:rPr>
-        <w:t>Aaaa bbbb cccc dddd eeee ffff gggg hhhh iiii jjjj kkkk llll mmmm nnnn oooo pppp qqqq rrrr ssss tttt=Aaaa bbbb cccc dddd eeee ffff gggg hhhh iiii jjjj kkkk llll mmmm nnnn oooo pppp qqqq rrrr ssss</w:t>
-      </w:r>
-      <w:r>
-        <w:rPr>
-          <w:rFonts w:ascii="Consolas" w:hAnsi="Consolas" w:cs="Consolas"/>
-        </w:rPr>
-        <w:t>=</w:t>
+          <w:rFonts w:ascii="Quicksand Medium" w:hAnsi="Quicksand Medium" w:cs="Consolas"/>
+        </w:rPr>
+        <w:t xml:space="preserve">    </w:t>
+      </w:r>
+      <w:r>
+        <w:rPr>
+          <w:rFonts w:ascii="Quicksand Medium" w:hAnsi="Quicksand Medium" w:cs="Consolas"/>
+        </w:rPr>
+        <w:t xml:space="preserve">Years ago, </w:t>
+      </w:r>
+      <w:r>
+        <w:rPr>
+          <w:rFonts w:ascii="Quicksand Medium" w:hAnsi="Quicksand Medium" w:cs="Consolas"/>
+        </w:rPr>
+        <w:t xml:space="preserve">I built my first simulation model </w:t>
+      </w:r>
+      <w:r>
+        <w:rPr>
+          <w:rFonts w:ascii="Quicksand Medium" w:hAnsi="Quicksand Medium" w:cs="Consolas"/>
+        </w:rPr>
+        <w:t xml:space="preserve">of population dynamics the </w:t>
+      </w:r>
+      <w:r>
+        <w:rPr>
+          <w:rFonts w:ascii="Quicksand Medium" w:hAnsi="Quicksand Medium" w:cs="Consolas"/>
+        </w:rPr>
+        <w:t>United States</w:t>
+      </w:r>
+      <w:r>
+        <w:rPr>
+          <w:rFonts w:ascii="Quicksand Medium" w:hAnsi="Quicksand Medium" w:cs="Consolas"/>
+        </w:rPr>
+        <w:t xml:space="preserve">.  I resolved to see the population centers I knew so well though data.  I drafted my first list of places to visit before I could say that I had truly and thoroughly traveled the country.  </w:t>
+      </w:r>
+      <w:r>
+        <w:rPr>
+          <w:rFonts w:ascii="Quicksand Medium" w:hAnsi="Quicksand Medium" w:cs="Consolas"/>
+        </w:rPr>
+        <w:t xml:space="preserve">Since then, I have traveled over </w:t>
+      </w:r>
+      <w:r>
+        <w:rPr>
+          <w:rFonts w:ascii="Quicksand Medium" w:hAnsi="Quicksand Medium" w:cs="Consolas"/>
+        </w:rPr>
+        <w:t xml:space="preserve">{0} </w:t>
+      </w:r>
+      <w:r>
+        <w:rPr>
+          <w:rFonts w:ascii="Quicksand Medium" w:hAnsi="Quicksand Medium" w:cs="Consolas"/>
+        </w:rPr>
+        <w:t>miles and my</w:t>
+      </w:r>
+      <w:r>
+        <w:rPr>
+          <w:rFonts w:ascii="Quicksand Medium" w:hAnsi="Quicksand Medium" w:cs="Consolas"/>
+        </w:rPr>
+        <w:t xml:space="preserve"> list </w:t>
+      </w:r>
+      <w:r>
+        <w:rPr>
+          <w:rFonts w:ascii="Quicksand Medium" w:hAnsi="Quicksand Medium" w:cs="Consolas"/>
+        </w:rPr>
+        <w:t xml:space="preserve">has grown to include </w:t>
+      </w:r>
+      <w:r>
+        <w:rPr>
+          <w:rFonts w:ascii="Quicksand Medium" w:hAnsi="Quicksand Medium" w:cs="Consolas"/>
+        </w:rPr>
+        <w:t>{1}</w:t>
+      </w:r>
+      <w:r>
+        <w:rPr>
+          <w:rFonts w:ascii="Quicksand Medium" w:hAnsi="Quicksand Medium" w:cs="Consolas"/>
+        </w:rPr>
+        <w:t xml:space="preserve"> metropolitan areas in all 50 states, plus </w:t>
+      </w:r>
+      <w:r>
+        <w:rPr>
+          <w:rFonts w:ascii="Quicksand Medium" w:hAnsi="Quicksand Medium" w:cs="Consolas"/>
+        </w:rPr>
+        <w:t>DC</w:t>
+      </w:r>
+      <w:r>
+        <w:rPr>
+          <w:rFonts w:ascii="Quicksand Medium" w:hAnsi="Quicksand Medium" w:cs="Consolas"/>
+        </w:rPr>
+        <w:t>, Puerto Rico, and adjacent areas of Canada.</w:t>
       </w:r>
     </w:p>
     <w:p>
       <w:pPr>
         <w:rPr>
-          <w:rFonts w:ascii="Consolas" w:hAnsi="Consolas" w:cs="Consolas"/>
+          <w:rFonts w:ascii="Quicksand Medium" w:hAnsi="Quicksand Medium" w:cs="Consolas"/>
         </w:rPr>
       </w:pPr>
     </w:p>
     <w:p>
       <w:pPr>
         <w:rPr>
-          <w:rFonts w:ascii="Consolas" w:hAnsi="Consolas" w:cs="Consolas"/>
+          <w:rFonts w:ascii="Quicksand Medium" w:hAnsi="Quicksand Medium" w:cs="Consolas"/>
         </w:rPr>
       </w:pPr>
       <w:r>
         <w:rPr>
-          <w:rFonts w:ascii="Consolas" w:hAnsi="Consolas" w:cs="Consolas"/>
-        </w:rPr>
-        <w:t>Aaaa bbbb cccc dddd eeee ffff gggg hhhh iiii jjjj kkkk llll mmmm nnnn oooo pppp qqqq rrrr ssss tttt=Aaaa bbbb cccc dddd eeee ffff gggg hhhh iiii jjjj kkkk llll mmmm nnnn oooo pppp qqqq rrrr ssss tttt=Aaaa bbbb cccc dddd eeee ffff gggg hhhh iiii jjjj kkkk llll mmmm nnnn oooo pppp qqqq rrrr ssss</w:t>
-      </w:r>
-      <w:r>
-        <w:rPr>
-          <w:rFonts w:ascii="Consolas" w:hAnsi="Consolas" w:cs="Consolas"/>
-        </w:rPr>
-        <w:t>=</w:t>
+          <w:rFonts w:ascii="Quicksand Medium" w:hAnsi="Quicksand Medium" w:cs="Consolas"/>
+        </w:rPr>
+        <w:t xml:space="preserve">    </w:t>
+      </w:r>
+      <w:r>
+        <w:rPr>
+          <w:rFonts w:ascii="Quicksand Medium" w:hAnsi="Quicksand Medium" w:cs="Consolas"/>
+        </w:rPr>
+        <w:t xml:space="preserve">This information dashboard tracks my past progress towards achieving </w:t>
+      </w:r>
+      <w:r>
+        <w:rPr>
+          <w:rFonts w:ascii="Quicksand Medium" w:hAnsi="Quicksand Medium" w:cs="Consolas"/>
+        </w:rPr>
+        <w:t>that</w:t>
+      </w:r>
+      <w:r>
+        <w:rPr>
+          <w:rFonts w:ascii="Quicksand Medium" w:hAnsi="Quicksand Medium" w:cs="Consolas"/>
+        </w:rPr>
+        <w:t xml:space="preserve"> goal, and provides planning information for my future efforts.</w:t>
       </w:r>
     </w:p>
     <w:sectPr>

</xml_diff>

<commit_message>
Prepare to fork draft #1
</commit_message>
<xml_diff>
--- a/A_Input/paragraph_text/explanation.docx
+++ b/A_Input/paragraph_text/explanation.docx
@@ -12,12 +12,6 @@
         <w:rPr>
           <w:rFonts w:ascii="Quicksand Medium" w:hAnsi="Quicksand Medium" w:cs="Consolas"/>
         </w:rPr>
-        <w:t xml:space="preserve">    </w:t>
-      </w:r>
-      <w:r>
-        <w:rPr>
-          <w:rFonts w:ascii="Quicksand Medium" w:hAnsi="Quicksand Medium" w:cs="Consolas"/>
-        </w:rPr>
         <w:t xml:space="preserve">Years ago, </w:t>
       </w:r>
       <w:r>
@@ -112,12 +106,6 @@
           <w:rFonts w:ascii="Quicksand Medium" w:hAnsi="Quicksand Medium" w:cs="Consolas"/>
         </w:rPr>
       </w:pPr>
-      <w:r>
-        <w:rPr>
-          <w:rFonts w:ascii="Quicksand Medium" w:hAnsi="Quicksand Medium" w:cs="Consolas"/>
-        </w:rPr>
-        <w:t xml:space="preserve">    </w:t>
-      </w:r>
       <w:r>
         <w:rPr>
           <w:rFonts w:ascii="Quicksand Medium" w:hAnsi="Quicksand Medium" w:cs="Consolas"/>

</xml_diff>